<commit_message>
Changed title of Sandra Gomez to Dr., added the presentations and link to the video
</commit_message>
<xml_diff>
--- a/assets/abstracts/Flyer_seminar18.docx
+++ b/assets/abstracts/Flyer_seminar18.docx
@@ -405,7 +405,7 @@
           <w:rFonts w:ascii="Times New Roman" w:hAnsi="Times New Roman" w:cs="Times New Roman"/>
           <w:lang w:eastAsia="zh-CN"/>
         </w:rPr>
-        <w:t>Ms</w:t>
+        <w:t>Dr</w:t>
       </w:r>
       <w:r>
         <w:rPr>
@@ -829,8 +829,10 @@
       <w:r>
         <w:rPr>
           <w:rFonts w:ascii="Times New Roman" w:hAnsi="Times New Roman"/>
-          <w:sz w:val="24"/>
-          <w:szCs w:val="24"/>
+          <w:noProof/>
+          <w:sz w:val="24"/>
+          <w:szCs w:val="24"/>
+          <w:lang w:eastAsia="en-US"/>
         </w:rPr>
         <w:drawing>
           <wp:inline distT="0" distB="0" distL="0" distR="0" wp14:anchorId="1B7D56DE" wp14:editId="1D7BBC3B">
@@ -1977,10 +1979,12 @@
         </w:rPr>
         <w:t xml:space="preserve"> </w:t>
       </w:r>
+      <w:bookmarkStart w:id="1" w:name="_GoBack"/>
       <w:r>
         <w:rPr>
           <w:rFonts w:ascii="Times New Roman" w:hAnsi="Times New Roman"/>
           <w:noProof/>
+          <w:lang w:eastAsia="en-US"/>
         </w:rPr>
         <w:drawing>
           <wp:inline distT="0" distB="0" distL="0" distR="0" wp14:anchorId="2B10A9C5" wp14:editId="394DB858">
@@ -2024,6 +2028,7 @@
           </wp:inline>
         </w:drawing>
       </w:r>
+      <w:bookmarkEnd w:id="1"/>
     </w:p>
     <w:p>
       <w:pPr>
@@ -3172,8 +3177,6 @@
           <w:rFonts w:asciiTheme="minorHAnsi" w:hAnsiTheme="minorHAnsi" w:cstheme="minorHAnsi"/>
         </w:rPr>
       </w:pPr>
-      <w:bookmarkStart w:id="1" w:name="_GoBack"/>
-      <w:bookmarkEnd w:id="1"/>
     </w:p>
     <w:sectPr>
       <w:headerReference w:type="default" r:id="rId12"/>
@@ -3240,7 +3243,7 @@
           <w:rPr>
             <w:noProof/>
           </w:rPr>
-          <w:t>4</w:t>
+          <w:t>3</w:t>
         </w:r>
         <w:r>
           <w:rPr>
@@ -4556,6 +4559,7 @@
   <w:style w:type="character" w:default="1" w:styleId="DefaultParagraphFont">
     <w:name w:val="Default Paragraph Font"/>
     <w:uiPriority w:val="1"/>
+    <w:semiHidden/>
     <w:unhideWhenUsed/>
   </w:style>
   <w:style w:type="table" w:default="1" w:styleId="TableNormal">

</xml_diff>